<commit_message>
Parse tests added, defects reported
</commit_message>
<xml_diff>
--- a/CS1632_Deliverable3_writeup.docx
+++ b/CS1632_Deliverable3_writeup.docx
@@ -272,6 +272,444 @@
         </w:rPr>
         <w:tab/>
       </w:r>
+      <w:r>
+        <w:rPr>
+          <w:rFonts w:ascii="Times New Roman" w:hAnsi="Times New Roman" w:cs="Times New Roman"/>
+          <w:sz w:val="24"/>
+          <w:szCs w:val="24"/>
+        </w:rPr>
+        <w:t xml:space="preserve">We found </w:t>
+      </w:r>
+      <w:r>
+        <w:rPr>
+          <w:rFonts w:ascii="Times New Roman" w:hAnsi="Times New Roman" w:cs="Times New Roman"/>
+          <w:sz w:val="24"/>
+          <w:szCs w:val="24"/>
+        </w:rPr>
+        <w:t xml:space="preserve">two </w:t>
+      </w:r>
+      <w:r>
+        <w:rPr>
+          <w:rFonts w:ascii="Times New Roman" w:hAnsi="Times New Roman" w:cs="Times New Roman"/>
+          <w:sz w:val="24"/>
+          <w:szCs w:val="24"/>
+        </w:rPr>
+        <w:t xml:space="preserve">similar </w:t>
+      </w:r>
+      <w:r>
+        <w:rPr>
+          <w:rFonts w:ascii="Times New Roman" w:hAnsi="Times New Roman" w:cs="Times New Roman"/>
+          <w:sz w:val="24"/>
+          <w:szCs w:val="24"/>
+        </w:rPr>
+        <w:t>defects</w:t>
+      </w:r>
+      <w:r>
+        <w:rPr>
+          <w:rFonts w:ascii="Times New Roman" w:hAnsi="Times New Roman" w:cs="Times New Roman"/>
+          <w:sz w:val="24"/>
+          <w:szCs w:val="24"/>
+        </w:rPr>
+        <w:t xml:space="preserve"> in the Parse operation of Hoodpopper</w:t>
+      </w:r>
+      <w:bookmarkStart w:id="0" w:name="_GoBack"/>
+      <w:bookmarkEnd w:id="0"/>
+      <w:r>
+        <w:rPr>
+          <w:rFonts w:ascii="Times New Roman" w:hAnsi="Times New Roman" w:cs="Times New Roman"/>
+          <w:sz w:val="24"/>
+          <w:szCs w:val="24"/>
+        </w:rPr>
+        <w:t>.</w:t>
+      </w:r>
+    </w:p>
+    <w:p>
+      <w:pPr>
+        <w:spacing w:line="360" w:lineRule="auto"/>
+        <w:rPr>
+          <w:rFonts w:ascii="Times New Roman" w:hAnsi="Times New Roman" w:cs="Times New Roman"/>
+          <w:sz w:val="24"/>
+          <w:szCs w:val="24"/>
+        </w:rPr>
+      </w:pPr>
+    </w:p>
+    <w:p>
+      <w:pPr>
+        <w:spacing w:line="240" w:lineRule="auto"/>
+        <w:rPr>
+          <w:rFonts w:ascii="Times New Roman" w:hAnsi="Times New Roman" w:cs="Times New Roman"/>
+          <w:sz w:val="24"/>
+          <w:szCs w:val="24"/>
+        </w:rPr>
+      </w:pPr>
+      <w:r>
+        <w:rPr>
+          <w:rFonts w:ascii="Times New Roman" w:hAnsi="Times New Roman" w:cs="Times New Roman"/>
+          <w:sz w:val="24"/>
+          <w:szCs w:val="24"/>
+        </w:rPr>
+        <w:t xml:space="preserve">SUMMARY: The </w:t>
+      </w:r>
+      <w:proofErr w:type="spellStart"/>
+      <w:r>
+        <w:rPr>
+          <w:rFonts w:ascii="Times New Roman" w:hAnsi="Times New Roman" w:cs="Times New Roman"/>
+          <w:sz w:val="24"/>
+          <w:szCs w:val="24"/>
+        </w:rPr>
+        <w:t>Hoodpopper</w:t>
+      </w:r>
+      <w:proofErr w:type="spellEnd"/>
+      <w:r>
+        <w:rPr>
+          <w:rFonts w:ascii="Times New Roman" w:hAnsi="Times New Roman" w:cs="Times New Roman"/>
+          <w:sz w:val="24"/>
+          <w:szCs w:val="24"/>
+        </w:rPr>
+        <w:t xml:space="preserve"> app crashes when parsing one or more operators.</w:t>
+      </w:r>
+    </w:p>
+    <w:p>
+      <w:pPr>
+        <w:spacing w:line="240" w:lineRule="auto"/>
+        <w:rPr>
+          <w:rFonts w:ascii="Times New Roman" w:hAnsi="Times New Roman" w:cs="Times New Roman"/>
+          <w:sz w:val="24"/>
+          <w:szCs w:val="24"/>
+        </w:rPr>
+      </w:pPr>
+      <w:r>
+        <w:rPr>
+          <w:rFonts w:ascii="Times New Roman" w:hAnsi="Times New Roman" w:cs="Times New Roman"/>
+          <w:sz w:val="24"/>
+          <w:szCs w:val="24"/>
+        </w:rPr>
+        <w:t xml:space="preserve">DESCRIPTION: If the user tries to parse code that is simply one or more operators like “+” </w:t>
+      </w:r>
+      <w:proofErr w:type="gramStart"/>
+      <w:r>
+        <w:rPr>
+          <w:rFonts w:ascii="Times New Roman" w:hAnsi="Times New Roman" w:cs="Times New Roman"/>
+          <w:sz w:val="24"/>
+          <w:szCs w:val="24"/>
+        </w:rPr>
+        <w:t>or  “</w:t>
+      </w:r>
+      <w:proofErr w:type="gramEnd"/>
+      <w:r>
+        <w:rPr>
+          <w:rFonts w:ascii="Times New Roman" w:hAnsi="Times New Roman" w:cs="Times New Roman"/>
+          <w:sz w:val="24"/>
+          <w:szCs w:val="24"/>
+        </w:rPr>
+        <w:t>-</w:t>
+      </w:r>
+      <w:r>
+        <w:rPr>
+          <w:rFonts w:ascii="Times New Roman" w:hAnsi="Times New Roman" w:cs="Times New Roman"/>
+          <w:sz w:val="24"/>
+          <w:szCs w:val="24"/>
+        </w:rPr>
+        <w:t>” and nothing else (no characters or integers)</w:t>
+      </w:r>
+      <w:r>
+        <w:rPr>
+          <w:rFonts w:ascii="Times New Roman" w:hAnsi="Times New Roman" w:cs="Times New Roman"/>
+          <w:sz w:val="24"/>
+          <w:szCs w:val="24"/>
+        </w:rPr>
+        <w:t>, the application crashes.</w:t>
+      </w:r>
+    </w:p>
+    <w:p>
+      <w:pPr>
+        <w:spacing w:line="240" w:lineRule="auto"/>
+        <w:rPr>
+          <w:rFonts w:ascii="Times New Roman" w:hAnsi="Times New Roman" w:cs="Times New Roman"/>
+          <w:sz w:val="24"/>
+          <w:szCs w:val="24"/>
+        </w:rPr>
+      </w:pPr>
+      <w:r>
+        <w:rPr>
+          <w:rFonts w:ascii="Times New Roman" w:hAnsi="Times New Roman" w:cs="Times New Roman"/>
+          <w:sz w:val="24"/>
+          <w:szCs w:val="24"/>
+        </w:rPr>
+        <w:t xml:space="preserve">REPRODUCTION STEPS: Navigate to the </w:t>
+      </w:r>
+      <w:proofErr w:type="spellStart"/>
+      <w:r>
+        <w:rPr>
+          <w:rFonts w:ascii="Times New Roman" w:hAnsi="Times New Roman" w:cs="Times New Roman"/>
+          <w:sz w:val="24"/>
+          <w:szCs w:val="24"/>
+        </w:rPr>
+        <w:t>Hoodpopper</w:t>
+      </w:r>
+      <w:proofErr w:type="spellEnd"/>
+      <w:r>
+        <w:rPr>
+          <w:rFonts w:ascii="Times New Roman" w:hAnsi="Times New Roman" w:cs="Times New Roman"/>
+          <w:sz w:val="24"/>
+          <w:szCs w:val="24"/>
+        </w:rPr>
+        <w:t xml:space="preserve"> webpage. In the Code box, type “+” and hit the “Parse” button.</w:t>
+      </w:r>
+    </w:p>
+    <w:p>
+      <w:pPr>
+        <w:spacing w:line="240" w:lineRule="auto"/>
+        <w:rPr>
+          <w:rFonts w:ascii="Times New Roman" w:hAnsi="Times New Roman" w:cs="Times New Roman"/>
+          <w:sz w:val="24"/>
+          <w:szCs w:val="24"/>
+        </w:rPr>
+      </w:pPr>
+      <w:r>
+        <w:rPr>
+          <w:rFonts w:ascii="Times New Roman" w:hAnsi="Times New Roman" w:cs="Times New Roman"/>
+          <w:sz w:val="24"/>
+          <w:szCs w:val="24"/>
+        </w:rPr>
+        <w:t>EXPECTED BEHAVIOR: The AST is displayed containing “+”.</w:t>
+      </w:r>
+    </w:p>
+    <w:p>
+      <w:pPr>
+        <w:spacing w:line="240" w:lineRule="auto"/>
+        <w:rPr>
+          <w:rFonts w:ascii="Times New Roman" w:hAnsi="Times New Roman" w:cs="Times New Roman"/>
+          <w:sz w:val="24"/>
+          <w:szCs w:val="24"/>
+        </w:rPr>
+      </w:pPr>
+      <w:r>
+        <w:rPr>
+          <w:rFonts w:ascii="Times New Roman" w:hAnsi="Times New Roman" w:cs="Times New Roman"/>
+          <w:sz w:val="24"/>
+          <w:szCs w:val="24"/>
+        </w:rPr>
+        <w:t>OBSERVED BEHAVIOR: T</w:t>
+      </w:r>
+      <w:r>
+        <w:rPr>
+          <w:rFonts w:ascii="Times New Roman" w:hAnsi="Times New Roman" w:cs="Times New Roman"/>
+          <w:sz w:val="24"/>
+          <w:szCs w:val="24"/>
+        </w:rPr>
+        <w:t>he application crashes, and the following error message is displayed: “We’re sorry, but something went wrong. If you are the application owner check the logs for more information.”</w:t>
+      </w:r>
+    </w:p>
+    <w:p>
+      <w:pPr>
+        <w:spacing w:line="240" w:lineRule="auto"/>
+        <w:rPr>
+          <w:rFonts w:ascii="Times New Roman" w:hAnsi="Times New Roman" w:cs="Times New Roman"/>
+          <w:sz w:val="24"/>
+          <w:szCs w:val="24"/>
+        </w:rPr>
+      </w:pPr>
+    </w:p>
+    <w:p>
+      <w:pPr>
+        <w:spacing w:line="240" w:lineRule="auto"/>
+        <w:rPr>
+          <w:rFonts w:ascii="Times New Roman" w:hAnsi="Times New Roman" w:cs="Times New Roman"/>
+          <w:sz w:val="24"/>
+          <w:szCs w:val="24"/>
+        </w:rPr>
+      </w:pPr>
+      <w:r>
+        <w:rPr>
+          <w:rFonts w:ascii="Times New Roman" w:hAnsi="Times New Roman" w:cs="Times New Roman"/>
+          <w:sz w:val="24"/>
+          <w:szCs w:val="24"/>
+        </w:rPr>
+        <w:t xml:space="preserve">SUMMARY: The </w:t>
+      </w:r>
+      <w:proofErr w:type="spellStart"/>
+      <w:r>
+        <w:rPr>
+          <w:rFonts w:ascii="Times New Roman" w:hAnsi="Times New Roman" w:cs="Times New Roman"/>
+          <w:sz w:val="24"/>
+          <w:szCs w:val="24"/>
+        </w:rPr>
+        <w:t>Hoodpopper</w:t>
+      </w:r>
+      <w:proofErr w:type="spellEnd"/>
+      <w:r>
+        <w:rPr>
+          <w:rFonts w:ascii="Times New Roman" w:hAnsi="Times New Roman" w:cs="Times New Roman"/>
+          <w:sz w:val="24"/>
+          <w:szCs w:val="24"/>
+        </w:rPr>
+        <w:t xml:space="preserve"> app crashes when parsing one or </w:t>
+      </w:r>
+      <w:r>
+        <w:rPr>
+          <w:rFonts w:ascii="Times New Roman" w:hAnsi="Times New Roman" w:cs="Times New Roman"/>
+          <w:sz w:val="24"/>
+          <w:szCs w:val="24"/>
+        </w:rPr>
+        <w:t>more</w:t>
+      </w:r>
+      <w:r>
+        <w:rPr>
+          <w:rFonts w:ascii="Times New Roman" w:hAnsi="Times New Roman" w:cs="Times New Roman"/>
+          <w:sz w:val="24"/>
+          <w:szCs w:val="24"/>
+        </w:rPr>
+        <w:t xml:space="preserve"> special characters.</w:t>
+      </w:r>
+    </w:p>
+    <w:p>
+      <w:pPr>
+        <w:spacing w:line="240" w:lineRule="auto"/>
+        <w:rPr>
+          <w:rFonts w:ascii="Times New Roman" w:hAnsi="Times New Roman" w:cs="Times New Roman"/>
+          <w:sz w:val="24"/>
+          <w:szCs w:val="24"/>
+        </w:rPr>
+      </w:pPr>
+      <w:r>
+        <w:rPr>
+          <w:rFonts w:ascii="Times New Roman" w:hAnsi="Times New Roman" w:cs="Times New Roman"/>
+          <w:sz w:val="24"/>
+          <w:szCs w:val="24"/>
+        </w:rPr>
+        <w:t xml:space="preserve">DESCRIPTION: If the user tries to parse code that is simply one or more special characters like “!” and nothing else (no </w:t>
+      </w:r>
+      <w:r>
+        <w:rPr>
+          <w:rFonts w:ascii="Times New Roman" w:hAnsi="Times New Roman" w:cs="Times New Roman"/>
+          <w:sz w:val="24"/>
+          <w:szCs w:val="24"/>
+        </w:rPr>
+        <w:t>letters</w:t>
+      </w:r>
+      <w:r>
+        <w:rPr>
+          <w:rFonts w:ascii="Times New Roman" w:hAnsi="Times New Roman" w:cs="Times New Roman"/>
+          <w:sz w:val="24"/>
+          <w:szCs w:val="24"/>
+        </w:rPr>
+        <w:t xml:space="preserve"> or integers), the application crashes.</w:t>
+      </w:r>
+    </w:p>
+    <w:p>
+      <w:pPr>
+        <w:spacing w:line="240" w:lineRule="auto"/>
+        <w:rPr>
+          <w:rFonts w:ascii="Times New Roman" w:hAnsi="Times New Roman" w:cs="Times New Roman"/>
+          <w:sz w:val="24"/>
+          <w:szCs w:val="24"/>
+        </w:rPr>
+      </w:pPr>
+      <w:r>
+        <w:rPr>
+          <w:rFonts w:ascii="Times New Roman" w:hAnsi="Times New Roman" w:cs="Times New Roman"/>
+          <w:sz w:val="24"/>
+          <w:szCs w:val="24"/>
+        </w:rPr>
+        <w:t xml:space="preserve">REPRODUCTION STEPS: Navigate to the </w:t>
+      </w:r>
+      <w:proofErr w:type="spellStart"/>
+      <w:r>
+        <w:rPr>
+          <w:rFonts w:ascii="Times New Roman" w:hAnsi="Times New Roman" w:cs="Times New Roman"/>
+          <w:sz w:val="24"/>
+          <w:szCs w:val="24"/>
+        </w:rPr>
+        <w:t>Hoodpopper</w:t>
+      </w:r>
+      <w:proofErr w:type="spellEnd"/>
+      <w:r>
+        <w:rPr>
+          <w:rFonts w:ascii="Times New Roman" w:hAnsi="Times New Roman" w:cs="Times New Roman"/>
+          <w:sz w:val="24"/>
+          <w:szCs w:val="24"/>
+        </w:rPr>
+        <w:t xml:space="preserve"> webpage. In the Code box, type “</w:t>
+      </w:r>
+      <w:r>
+        <w:rPr>
+          <w:rFonts w:ascii="Times New Roman" w:hAnsi="Times New Roman" w:cs="Times New Roman"/>
+          <w:sz w:val="24"/>
+          <w:szCs w:val="24"/>
+        </w:rPr>
+        <w:t>!</w:t>
+      </w:r>
+      <w:r>
+        <w:rPr>
+          <w:rFonts w:ascii="Times New Roman" w:hAnsi="Times New Roman" w:cs="Times New Roman"/>
+          <w:sz w:val="24"/>
+          <w:szCs w:val="24"/>
+        </w:rPr>
+        <w:t>” and hit the “Parse” button.</w:t>
+      </w:r>
+    </w:p>
+    <w:p>
+      <w:pPr>
+        <w:spacing w:line="240" w:lineRule="auto"/>
+        <w:rPr>
+          <w:rFonts w:ascii="Times New Roman" w:hAnsi="Times New Roman" w:cs="Times New Roman"/>
+          <w:sz w:val="24"/>
+          <w:szCs w:val="24"/>
+        </w:rPr>
+      </w:pPr>
+      <w:r>
+        <w:rPr>
+          <w:rFonts w:ascii="Times New Roman" w:hAnsi="Times New Roman" w:cs="Times New Roman"/>
+          <w:sz w:val="24"/>
+          <w:szCs w:val="24"/>
+        </w:rPr>
+        <w:t>EXPECTED BEHAVIOR: The AST is displayed containing “</w:t>
+      </w:r>
+      <w:r>
+        <w:rPr>
+          <w:rFonts w:ascii="Times New Roman" w:hAnsi="Times New Roman" w:cs="Times New Roman"/>
+          <w:sz w:val="24"/>
+          <w:szCs w:val="24"/>
+        </w:rPr>
+        <w:t>!</w:t>
+      </w:r>
+      <w:r>
+        <w:rPr>
+          <w:rFonts w:ascii="Times New Roman" w:hAnsi="Times New Roman" w:cs="Times New Roman"/>
+          <w:sz w:val="24"/>
+          <w:szCs w:val="24"/>
+        </w:rPr>
+        <w:t>”.</w:t>
+      </w:r>
+    </w:p>
+    <w:p>
+      <w:pPr>
+        <w:spacing w:line="240" w:lineRule="auto"/>
+        <w:rPr>
+          <w:rFonts w:ascii="Times New Roman" w:hAnsi="Times New Roman" w:cs="Times New Roman"/>
+          <w:sz w:val="24"/>
+          <w:szCs w:val="24"/>
+        </w:rPr>
+      </w:pPr>
+      <w:r>
+        <w:rPr>
+          <w:rFonts w:ascii="Times New Roman" w:hAnsi="Times New Roman" w:cs="Times New Roman"/>
+          <w:sz w:val="24"/>
+          <w:szCs w:val="24"/>
+        </w:rPr>
+        <w:t>OBSERVED BEHAVIOR: The application crashes, and the following error message is displayed: “We’re sorry, but something went wrong. If you are the application owner check the logs for more information.”</w:t>
+      </w:r>
+    </w:p>
+    <w:p>
+      <w:pPr>
+        <w:spacing w:line="240" w:lineRule="auto"/>
+        <w:rPr>
+          <w:rFonts w:ascii="Times New Roman" w:hAnsi="Times New Roman" w:cs="Times New Roman"/>
+          <w:sz w:val="24"/>
+          <w:szCs w:val="24"/>
+        </w:rPr>
+      </w:pPr>
     </w:p>
     <w:p>
       <w:pPr>
@@ -337,8 +775,6 @@
         </w:rPr>
         <w:t xml:space="preserve"> </w:t>
       </w:r>
-      <w:bookmarkStart w:id="0" w:name="_GoBack"/>
-      <w:bookmarkEnd w:id="0"/>
     </w:p>
     <w:sectPr>
       <w:pgSz w:w="12240" w:h="15840"/>
@@ -473,6 +909,7 @@
     <w:lsdException w:name="HTML Sample" w:semiHidden="1" w:unhideWhenUsed="1"/>
     <w:lsdException w:name="HTML Typewriter" w:semiHidden="1" w:unhideWhenUsed="1"/>
     <w:lsdException w:name="HTML Variable" w:semiHidden="1" w:unhideWhenUsed="1"/>
+    <w:lsdException w:name="Normal Table" w:semiHidden="1" w:unhideWhenUsed="1"/>
     <w:lsdException w:name="annotation subject" w:semiHidden="1" w:unhideWhenUsed="1"/>
     <w:lsdException w:name="No List" w:semiHidden="1" w:unhideWhenUsed="1"/>
     <w:lsdException w:name="Outline List 1" w:semiHidden="1" w:unhideWhenUsed="1"/>
@@ -519,8 +956,10 @@
     <w:lsdException w:name="Table Subtle 2" w:semiHidden="1" w:unhideWhenUsed="1"/>
     <w:lsdException w:name="Table Web 1" w:semiHidden="1" w:unhideWhenUsed="1"/>
     <w:lsdException w:name="Table Web 2" w:semiHidden="1" w:unhideWhenUsed="1"/>
+    <w:lsdException w:name="Table Web 3" w:semiHidden="1" w:unhideWhenUsed="1"/>
     <w:lsdException w:name="Balloon Text" w:semiHidden="1" w:unhideWhenUsed="1"/>
     <w:lsdException w:name="Table Grid" w:uiPriority="39"/>
+    <w:lsdException w:name="Table Theme" w:semiHidden="1" w:unhideWhenUsed="1"/>
     <w:lsdException w:name="Placeholder Text" w:semiHidden="1"/>
     <w:lsdException w:name="No Spacing" w:uiPriority="1" w:qFormat="1"/>
     <w:lsdException w:name="Light Shading" w:uiPriority="60"/>

</xml_diff>